<commit_message>
Delete .gitignore contents and reupload
</commit_message>
<xml_diff>
--- a/SECURE  ONLINE VOTING.docx
+++ b/SECURE  ONLINE VOTING.docx
@@ -291,7 +291,21 @@
           <w:sz w:val="36"/>
           <w:szCs w:val="36"/>
         </w:rPr>
-        <w:t>Poualmee Thakur</w:t>
+        <w:t>Poul</w:t>
+      </w:r>
+      <w:r>
+        <w:rPr>
+          <w:sz w:val="36"/>
+          <w:szCs w:val="36"/>
+        </w:rPr>
+        <w:t>a</w:t>
+      </w:r>
+      <w:r>
+        <w:rPr>
+          <w:sz w:val="36"/>
+          <w:szCs w:val="36"/>
+        </w:rPr>
+        <w:t>mee Thakur</w:t>
       </w:r>
       <w:r>
         <w:rPr>
@@ -2010,21 +2024,7 @@
                 <w:rStyle w:val="Hyperlink"/>
                 <w:noProof/>
               </w:rPr>
-              <w:t>Scree</w:t>
-            </w:r>
-            <w:r>
-              <w:rPr>
-                <w:rStyle w:val="Hyperlink"/>
-                <w:noProof/>
-              </w:rPr>
-              <w:t>n</w:t>
-            </w:r>
-            <w:r>
-              <w:rPr>
-                <w:rStyle w:val="Hyperlink"/>
-                <w:noProof/>
-              </w:rPr>
-              <w:t xml:space="preserve"> Shots</w:t>
+              <w:t>Screen Shots</w:t>
             </w:r>
             <w:r>
               <w:rPr>
@@ -2634,7 +2634,22 @@
         <w:t xml:space="preserve">ort of their home to vote their </w:t>
       </w:r>
       <w:r>
-        <w:t>candidate from their personal computers. An election system should be able to overcome different hacking and fraud techniques. To overcome different complications and to reinforce the checking and calculating results, the project suggests the use of one time password. Authentication is made by voter id, OTP, encryption of OTP aadhar card no. We are using play fair cipher technique to enter the OTP. The system is more secured. Voter can view the voting History.</w:t>
+        <w:t xml:space="preserve">candidate from their personal computers. An election system should be able to overcome different hacking and fraud techniques. To overcome different complications and to reinforce the checking and calculating results, the project suggests the use of </w:t>
+      </w:r>
+      <w:r>
+        <w:t>hashing</w:t>
+      </w:r>
+      <w:r>
+        <w:t xml:space="preserve">. Authentication is made by </w:t>
+      </w:r>
+      <w:r>
+        <w:t>comparing hashes using SHA-256</w:t>
+      </w:r>
+      <w:r>
+        <w:t>. The system is more secured. Vote</w:t>
+      </w:r>
+      <w:r>
+        <w:t xml:space="preserve"> can be audited later by comparing hashes in a database.</w:t>
       </w:r>
     </w:p>
     <w:p>
@@ -8697,7 +8712,7 @@
 </file>
 
 <file path=customXml/itemProps1.xml><?xml version="1.0" encoding="utf-8"?>
-<ds:datastoreItem xmlns:ds="http://schemas.openxmlformats.org/officeDocument/2006/customXml" ds:itemID="{BF3CE0C5-1842-432D-96C3-0D271CC277F3}">
+<ds:datastoreItem xmlns:ds="http://schemas.openxmlformats.org/officeDocument/2006/customXml" ds:itemID="{110A9DCD-1013-4275-B890-A3C9443129F9}">
   <ds:schemaRefs>
     <ds:schemaRef ds:uri="http://schemas.openxmlformats.org/officeDocument/2006/bibliography"/>
   </ds:schemaRefs>

</xml_diff>